<commit_message>
added 4 lab PIS
</commit_message>
<xml_diff>
--- a/Проектування інформаційних систем/ПІС_4.docx
+++ b/Проектування інформаційних систем/ПІС_4.docx
@@ -3,15 +3,1207 @@
 <w:document xmlns:wpc="http://schemas.microsoft.com/office/word/2010/wordprocessingCanvas" xmlns:mc="http://schemas.openxmlformats.org/markup-compatibility/2006" xmlns:o="urn:schemas-microsoft-com:office:office" xmlns:r="http://schemas.openxmlformats.org/officeDocument/2006/relationships" xmlns:m="http://schemas.openxmlformats.org/officeDocument/2006/math" xmlns:v="urn:schemas-microsoft-com:vml" xmlns:wp14="http://schemas.microsoft.com/office/word/2010/wordprocessingDrawing" xmlns:wp="http://schemas.openxmlformats.org/drawingml/2006/wordprocessingDrawing" xmlns:w10="urn:schemas-microsoft-com:office:word" xmlns:w="http://schemas.openxmlformats.org/wordprocessingml/2006/main" xmlns:w14="http://schemas.microsoft.com/office/word/2010/wordml" xmlns:wpg="http://schemas.microsoft.com/office/word/2010/wordprocessingGroup" xmlns:wpi="http://schemas.microsoft.com/office/word/2010/wordprocessingInk" xmlns:wne="http://schemas.microsoft.com/office/word/2006/wordml" xmlns:wps="http://schemas.microsoft.com/office/word/2010/wordprocessingShape" mc:Ignorable="w14 wp14">
   <w:body>
     <w:p>
+      <w:pPr>
+        <w:spacing w:after="0"/>
+        <w:ind w:firstLine="0"/>
+        <w:jc w:val="center"/>
+        <w:rPr>
+          <w:rFonts w:cs="Times New Roman"/>
+          <w:szCs w:val="28"/>
+        </w:rPr>
+      </w:pPr>
+      <w:r>
+        <w:rPr>
+          <w:rFonts w:cs="Times New Roman"/>
+          <w:szCs w:val="28"/>
+        </w:rPr>
+        <w:t>МІНІСТЕРСТВО ОСВІТИ І НАУКИ УКРАЇНИ</w:t>
+      </w:r>
+    </w:p>
+    <w:p>
+      <w:pPr>
+        <w:spacing w:after="0"/>
+        <w:ind w:firstLine="0"/>
+        <w:jc w:val="center"/>
+        <w:rPr>
+          <w:rFonts w:cs="Times New Roman"/>
+          <w:szCs w:val="28"/>
+        </w:rPr>
+      </w:pPr>
+      <w:r>
+        <w:rPr>
+          <w:rFonts w:cs="Times New Roman"/>
+          <w:szCs w:val="28"/>
+        </w:rPr>
+        <w:t>НАЦІОНАЛЬНИЙ УНІВЕРСИТЕТ «ЛЬВІСЬКА ПОЛІТЕХНІКА»</w:t>
+      </w:r>
+    </w:p>
+    <w:p>
+      <w:pPr>
+        <w:spacing w:after="0"/>
+        <w:jc w:val="right"/>
+        <w:rPr>
+          <w:rFonts w:cs="Times New Roman"/>
+          <w:szCs w:val="28"/>
+        </w:rPr>
+      </w:pPr>
+    </w:p>
+    <w:p>
+      <w:pPr>
+        <w:spacing w:after="0"/>
+        <w:ind w:firstLine="0"/>
+        <w:jc w:val="right"/>
+        <w:rPr>
+          <w:rFonts w:cs="Times New Roman"/>
+          <w:szCs w:val="28"/>
+        </w:rPr>
+      </w:pPr>
+      <w:r>
+        <w:rPr>
+          <w:rFonts w:cs="Times New Roman"/>
+          <w:szCs w:val="28"/>
+        </w:rPr>
+        <w:t>Кафедра ІСМ</w:t>
+      </w:r>
+    </w:p>
+    <w:p>
+      <w:pPr>
+        <w:spacing w:after="0"/>
+        <w:rPr>
+          <w:rFonts w:cs="Times New Roman"/>
+          <w:b/>
+          <w:szCs w:val="28"/>
+        </w:rPr>
+      </w:pPr>
+      <w:r>
+        <w:rPr>
+          <w:rFonts w:cs="Times New Roman"/>
+          <w:b/>
+          <w:szCs w:val="28"/>
+          <w:lang w:val="en-US"/>
+        </w:rPr>
+        <w:t xml:space="preserve">                           </w:t>
+      </w:r>
+      <w:r>
+        <w:rPr>
+          <w:noProof/>
+          <w:lang w:val="ru-RU" w:eastAsia="ru-RU"/>
+        </w:rPr>
+        <w:drawing>
+          <wp:inline distT="0" distB="0" distL="0" distR="0" wp14:anchorId="59C03090" wp14:editId="3D13E3C6">
+            <wp:extent cx="2902688" cy="3066991"/>
+            <wp:effectExtent l="0" t="0" r="0" b="635"/>
+            <wp:docPr id="3" name="Рисунок 3" descr="https://upload.wikimedia.org/wikipedia/commons/d/de/Nulp_logo_ukr.jpg"/>
+            <wp:cNvGraphicFramePr>
+              <a:graphicFrameLocks xmlns:a="http://schemas.openxmlformats.org/drawingml/2006/main" noChangeAspect="1"/>
+            </wp:cNvGraphicFramePr>
+            <a:graphic xmlns:a="http://schemas.openxmlformats.org/drawingml/2006/main">
+              <a:graphicData uri="http://schemas.openxmlformats.org/drawingml/2006/picture">
+                <pic:pic xmlns:pic="http://schemas.openxmlformats.org/drawingml/2006/picture">
+                  <pic:nvPicPr>
+                    <pic:cNvPr id="0" name="Picture 5" descr="https://upload.wikimedia.org/wikipedia/commons/d/de/Nulp_logo_ukr.jpg"/>
+                    <pic:cNvPicPr>
+                      <a:picLocks noChangeAspect="1" noChangeArrowheads="1"/>
+                    </pic:cNvPicPr>
+                  </pic:nvPicPr>
+                  <pic:blipFill>
+                    <a:blip r:embed="rId6" cstate="print">
+                      <a:extLst>
+                        <a:ext uri="{28A0092B-C50C-407E-A947-70E740481C1C}">
+                          <a14:useLocalDpi xmlns:a14="http://schemas.microsoft.com/office/drawing/2010/main" val="0"/>
+                        </a:ext>
+                      </a:extLst>
+                    </a:blip>
+                    <a:srcRect/>
+                    <a:stretch>
+                      <a:fillRect/>
+                    </a:stretch>
+                  </pic:blipFill>
+                  <pic:spPr bwMode="auto">
+                    <a:xfrm>
+                      <a:off x="0" y="0"/>
+                      <a:ext cx="2908937" cy="3073594"/>
+                    </a:xfrm>
+                    <a:prstGeom prst="rect">
+                      <a:avLst/>
+                    </a:prstGeom>
+                    <a:noFill/>
+                    <a:ln>
+                      <a:noFill/>
+                    </a:ln>
+                  </pic:spPr>
+                </pic:pic>
+              </a:graphicData>
+            </a:graphic>
+          </wp:inline>
+        </w:drawing>
+      </w:r>
+    </w:p>
+    <w:p>
+      <w:pPr>
+        <w:spacing w:after="0"/>
+        <w:jc w:val="center"/>
+        <w:rPr>
+          <w:rFonts w:cs="Times New Roman"/>
+          <w:b/>
+          <w:szCs w:val="28"/>
+        </w:rPr>
+      </w:pPr>
+    </w:p>
+    <w:p>
+      <w:pPr>
+        <w:spacing w:after="0"/>
+        <w:ind w:firstLine="0"/>
+        <w:jc w:val="center"/>
+        <w:rPr>
+          <w:rFonts w:cs="Times New Roman"/>
+          <w:b/>
+          <w:szCs w:val="28"/>
+        </w:rPr>
+      </w:pPr>
+      <w:r>
+        <w:rPr>
+          <w:rFonts w:cs="Times New Roman"/>
+          <w:b/>
+          <w:szCs w:val="28"/>
+        </w:rPr>
+        <w:t>Звіт</w:t>
+      </w:r>
+    </w:p>
+    <w:p>
+      <w:pPr>
+        <w:spacing w:after="0"/>
+        <w:ind w:firstLine="0"/>
+        <w:jc w:val="center"/>
+        <w:rPr>
+          <w:rFonts w:cs="Times New Roman"/>
+          <w:szCs w:val="28"/>
+        </w:rPr>
+      </w:pPr>
+      <w:r>
+        <w:rPr>
+          <w:rFonts w:cs="Times New Roman"/>
+          <w:szCs w:val="28"/>
+        </w:rPr>
+        <w:t>До лабораторної роботи №4</w:t>
+      </w:r>
+    </w:p>
+    <w:p>
+      <w:pPr>
+        <w:spacing w:after="0"/>
+        <w:ind w:firstLine="0"/>
+        <w:jc w:val="center"/>
+        <w:rPr>
+          <w:rFonts w:cs="Times New Roman"/>
+          <w:szCs w:val="28"/>
+        </w:rPr>
+      </w:pPr>
+      <w:r>
+        <w:rPr>
+          <w:rFonts w:cs="Times New Roman"/>
+          <w:szCs w:val="28"/>
+        </w:rPr>
+        <w:t>З дисципліни:</w:t>
+      </w:r>
+    </w:p>
+    <w:p>
+      <w:pPr>
+        <w:spacing w:after="0"/>
+        <w:ind w:firstLine="0"/>
+        <w:jc w:val="center"/>
+        <w:rPr>
+          <w:rFonts w:cs="Times New Roman"/>
+          <w:szCs w:val="28"/>
+        </w:rPr>
+      </w:pPr>
+      <w:r>
+        <w:rPr>
+          <w:rFonts w:cs="Times New Roman"/>
+          <w:szCs w:val="28"/>
+        </w:rPr>
+        <w:t>«</w:t>
+      </w:r>
+      <w:r>
+        <w:rPr>
+          <w:rFonts w:cs="Times New Roman"/>
+          <w:szCs w:val="28"/>
+        </w:rPr>
+        <w:t>Проектування інформаційних систем</w:t>
+      </w:r>
+      <w:r>
+        <w:rPr>
+          <w:rFonts w:cs="Times New Roman"/>
+          <w:szCs w:val="28"/>
+        </w:rPr>
+        <w:t>»</w:t>
+      </w:r>
+    </w:p>
+    <w:p>
+      <w:pPr>
+        <w:spacing w:after="0"/>
+        <w:ind w:firstLine="0"/>
+        <w:jc w:val="center"/>
+        <w:rPr>
+          <w:rFonts w:cs="Times New Roman"/>
+          <w:szCs w:val="28"/>
+        </w:rPr>
+      </w:pPr>
+      <w:r>
+        <w:rPr>
+          <w:rFonts w:cs="Times New Roman"/>
+          <w:szCs w:val="28"/>
+        </w:rPr>
+        <w:t>На тему:</w:t>
+      </w:r>
+    </w:p>
+    <w:p>
+      <w:pPr>
+        <w:shd w:val="clear" w:color="auto" w:fill="FFFFFF"/>
+        <w:jc w:val="center"/>
+        <w:rPr>
+          <w:rStyle w:val="apple-converted-space"/>
+          <w:szCs w:val="28"/>
+          <w:shd w:val="clear" w:color="auto" w:fill="FFFFFF"/>
+        </w:rPr>
+      </w:pPr>
+      <w:r>
+        <w:rPr>
+          <w:rFonts w:cs="Times New Roman"/>
+          <w:b/>
+          <w:szCs w:val="28"/>
+        </w:rPr>
+        <w:t>«</w:t>
+      </w:r>
+      <w:r>
+        <w:rPr>
+          <w:rFonts w:cs="Times New Roman"/>
+          <w:b/>
+          <w:color w:val="000000"/>
+          <w:szCs w:val="28"/>
+        </w:rPr>
+        <w:t xml:space="preserve">Розробка діаграми </w:t>
+      </w:r>
+      <w:proofErr w:type="spellStart"/>
+      <w:r>
+        <w:rPr>
+          <w:rFonts w:cs="Times New Roman"/>
+          <w:b/>
+          <w:color w:val="000000"/>
+          <w:szCs w:val="28"/>
+          <w:lang w:val="ru-RU"/>
+        </w:rPr>
+        <w:t>кооперац</w:t>
+      </w:r>
+      <w:r>
+        <w:rPr>
+          <w:rFonts w:cs="Times New Roman"/>
+          <w:b/>
+          <w:color w:val="000000"/>
+          <w:szCs w:val="28"/>
+        </w:rPr>
+        <w:t>ії</w:t>
+      </w:r>
+      <w:proofErr w:type="spellEnd"/>
+      <w:r>
+        <w:rPr>
+          <w:rFonts w:cs="Times New Roman"/>
+          <w:b/>
+          <w:color w:val="000000"/>
+          <w:szCs w:val="28"/>
+        </w:rPr>
+        <w:t>.</w:t>
+      </w:r>
+      <w:r>
+        <w:rPr>
+          <w:rStyle w:val="apple-converted-space"/>
+          <w:szCs w:val="28"/>
+          <w:shd w:val="clear" w:color="auto" w:fill="FFFFFF"/>
+        </w:rPr>
+        <w:t>»</w:t>
+      </w:r>
+    </w:p>
+    <w:p>
+      <w:pPr>
+        <w:shd w:val="clear" w:color="auto" w:fill="FFFFFF"/>
+        <w:jc w:val="center"/>
+        <w:rPr>
+          <w:rFonts w:cs="Times New Roman"/>
+          <w:szCs w:val="28"/>
+          <w:lang w:val="ru-RU"/>
+        </w:rPr>
+      </w:pPr>
+    </w:p>
+    <w:p>
+      <w:pPr>
+        <w:spacing w:after="0"/>
+        <w:jc w:val="right"/>
+        <w:rPr>
+          <w:rFonts w:cs="Times New Roman"/>
+          <w:szCs w:val="28"/>
+        </w:rPr>
+      </w:pPr>
+    </w:p>
+    <w:p>
+      <w:pPr>
+        <w:spacing w:after="0"/>
+        <w:jc w:val="right"/>
+        <w:rPr>
+          <w:rFonts w:cs="Times New Roman"/>
+          <w:szCs w:val="28"/>
+        </w:rPr>
+      </w:pPr>
+    </w:p>
+    <w:p>
+      <w:pPr>
+        <w:spacing w:after="0"/>
+        <w:ind w:firstLine="0"/>
+        <w:jc w:val="right"/>
+        <w:rPr>
+          <w:rFonts w:cs="Times New Roman"/>
+          <w:i/>
+          <w:szCs w:val="28"/>
+        </w:rPr>
+      </w:pPr>
+      <w:r>
+        <w:rPr>
+          <w:rFonts w:cs="Times New Roman"/>
+          <w:i/>
+          <w:szCs w:val="28"/>
+        </w:rPr>
+        <w:t>Викон</w:t>
+      </w:r>
+      <w:r>
+        <w:rPr>
+          <w:rFonts w:cs="Times New Roman"/>
+          <w:i/>
+          <w:szCs w:val="28"/>
+        </w:rPr>
+        <w:t>ав</w:t>
+      </w:r>
+      <w:r>
+        <w:rPr>
+          <w:rFonts w:cs="Times New Roman"/>
+          <w:i/>
+          <w:szCs w:val="28"/>
+        </w:rPr>
+        <w:t>:</w:t>
+      </w:r>
+    </w:p>
+    <w:p>
+      <w:pPr>
+        <w:spacing w:after="0"/>
+        <w:ind w:firstLine="0"/>
+        <w:jc w:val="right"/>
+        <w:rPr>
+          <w:rFonts w:cs="Times New Roman"/>
+          <w:i/>
+          <w:szCs w:val="28"/>
+        </w:rPr>
+      </w:pPr>
+      <w:r>
+        <w:rPr>
+          <w:rFonts w:cs="Times New Roman"/>
+          <w:i/>
+          <w:szCs w:val="28"/>
+        </w:rPr>
+        <w:t>студент групи КН-</w:t>
+      </w:r>
+      <w:r>
+        <w:rPr>
+          <w:rFonts w:cs="Times New Roman"/>
+          <w:i/>
+          <w:szCs w:val="28"/>
+          <w:lang w:val="ru-RU"/>
+        </w:rPr>
+        <w:t>4</w:t>
+      </w:r>
+      <w:r>
+        <w:rPr>
+          <w:rFonts w:cs="Times New Roman"/>
+          <w:i/>
+          <w:szCs w:val="28"/>
+        </w:rPr>
+        <w:t>7</w:t>
+      </w:r>
+    </w:p>
+    <w:p>
+      <w:pPr>
+        <w:spacing w:after="0"/>
+        <w:ind w:firstLine="0"/>
+        <w:jc w:val="right"/>
+        <w:rPr>
+          <w:rFonts w:cs="Times New Roman"/>
+          <w:szCs w:val="28"/>
+        </w:rPr>
+      </w:pPr>
+      <w:r>
+        <w:rPr>
+          <w:rFonts w:cs="Times New Roman"/>
+          <w:szCs w:val="28"/>
+        </w:rPr>
+        <w:t>Іванов Вадим</w:t>
+      </w:r>
+    </w:p>
+    <w:p>
+      <w:pPr>
+        <w:spacing w:after="0"/>
+        <w:ind w:firstLine="0"/>
+        <w:jc w:val="right"/>
+        <w:rPr>
+          <w:rFonts w:cs="Times New Roman"/>
+          <w:szCs w:val="28"/>
+        </w:rPr>
+      </w:pPr>
+    </w:p>
+    <w:p>
+      <w:pPr>
+        <w:spacing w:after="0"/>
+        <w:ind w:firstLine="0"/>
+        <w:jc w:val="right"/>
+        <w:rPr>
+          <w:rFonts w:cs="Times New Roman"/>
+          <w:i/>
+          <w:szCs w:val="28"/>
+        </w:rPr>
+      </w:pPr>
+      <w:r>
+        <w:rPr>
+          <w:rFonts w:cs="Times New Roman"/>
+          <w:i/>
+          <w:szCs w:val="28"/>
+        </w:rPr>
+        <w:t>Прийняв:</w:t>
+      </w:r>
+    </w:p>
+    <w:p>
+      <w:pPr>
+        <w:spacing w:after="0"/>
+        <w:ind w:firstLine="0"/>
+        <w:jc w:val="right"/>
+        <w:rPr>
+          <w:rFonts w:cs="Times New Roman"/>
+          <w:szCs w:val="28"/>
+        </w:rPr>
+      </w:pPr>
+      <w:proofErr w:type="spellStart"/>
+      <w:r>
+        <w:rPr>
+          <w:rFonts w:cs="Times New Roman"/>
+          <w:i/>
+          <w:szCs w:val="28"/>
+        </w:rPr>
+        <w:t>доц</w:t>
+      </w:r>
+      <w:r>
+        <w:rPr>
+          <w:rFonts w:cs="Times New Roman"/>
+          <w:i/>
+          <w:szCs w:val="28"/>
+          <w:lang w:val="ru-RU"/>
+        </w:rPr>
+        <w:t>ент</w:t>
+      </w:r>
+      <w:proofErr w:type="spellEnd"/>
+      <w:r>
+        <w:rPr>
+          <w:rFonts w:cs="Times New Roman"/>
+          <w:i/>
+          <w:szCs w:val="28"/>
+          <w:lang w:val="ru-RU"/>
+        </w:rPr>
+        <w:t xml:space="preserve"> Якушев В.С.</w:t>
+      </w:r>
+    </w:p>
+    <w:p>
+      <w:pPr>
+        <w:spacing w:after="0"/>
+        <w:ind w:firstLine="0"/>
+        <w:rPr>
+          <w:rFonts w:cs="Times New Roman"/>
+          <w:b/>
+          <w:szCs w:val="28"/>
+        </w:rPr>
+      </w:pPr>
+    </w:p>
+    <w:p>
+      <w:pPr>
+        <w:spacing w:after="0"/>
+        <w:ind w:firstLine="0"/>
+        <w:jc w:val="center"/>
+        <w:rPr>
+          <w:rFonts w:cs="Times New Roman"/>
+          <w:szCs w:val="28"/>
+          <w:lang w:val="ru-RU"/>
+        </w:rPr>
+      </w:pPr>
+    </w:p>
+    <w:p>
+      <w:pPr>
+        <w:spacing w:after="0"/>
+        <w:ind w:firstLine="0"/>
+        <w:jc w:val="center"/>
+        <w:rPr>
+          <w:rFonts w:cs="Times New Roman"/>
+          <w:szCs w:val="28"/>
+        </w:rPr>
+      </w:pPr>
+      <w:r>
+        <w:rPr>
+          <w:rFonts w:cs="Times New Roman"/>
+          <w:szCs w:val="28"/>
+        </w:rPr>
+        <w:t>Львів 2018</w:t>
+      </w:r>
+    </w:p>
+    <w:p>
+      <w:pPr>
+        <w:spacing w:line="360" w:lineRule="auto"/>
+        <w:ind w:firstLine="567"/>
+        <w:rPr>
+          <w:szCs w:val="28"/>
+        </w:rPr>
+      </w:pPr>
+      <w:r>
+        <w:rPr>
+          <w:b/>
+          <w:szCs w:val="28"/>
+        </w:rPr>
+        <w:lastRenderedPageBreak/>
+        <w:t>Мета роботи:</w:t>
+      </w:r>
+      <w:r>
+        <w:rPr>
+          <w:szCs w:val="28"/>
+        </w:rPr>
+        <w:t xml:space="preserve">  </w:t>
+      </w:r>
+      <w:r>
+        <w:rPr>
+          <w:szCs w:val="28"/>
+        </w:rPr>
+        <w:t xml:space="preserve">Вивчення </w:t>
+      </w:r>
+      <w:r>
+        <w:rPr>
+          <w:szCs w:val="28"/>
+        </w:rPr>
+        <w:t xml:space="preserve">особливостей побудови діаграми </w:t>
+      </w:r>
+      <w:r>
+        <w:rPr>
+          <w:szCs w:val="28"/>
+        </w:rPr>
+        <w:t>кооперації</w:t>
+      </w:r>
+      <w:r>
+        <w:rPr>
+          <w:szCs w:val="28"/>
+        </w:rPr>
+        <w:t>.</w:t>
+      </w:r>
+    </w:p>
+    <w:p>
+      <w:pPr>
+        <w:spacing w:line="360" w:lineRule="auto"/>
+        <w:ind w:firstLine="567"/>
+        <w:rPr>
+          <w:b/>
+          <w:szCs w:val="28"/>
+        </w:rPr>
+      </w:pPr>
+      <w:r>
+        <w:rPr>
+          <w:b/>
+          <w:szCs w:val="28"/>
+        </w:rPr>
+        <w:t>Завдання</w:t>
+      </w:r>
+      <w:r>
+        <w:rPr>
+          <w:b/>
+          <w:szCs w:val="28"/>
+        </w:rPr>
+        <w:t>:</w:t>
+      </w:r>
+    </w:p>
+    <w:p>
+      <w:pPr>
+        <w:pStyle w:val="a5"/>
+        <w:numPr>
+          <w:ilvl w:val="0"/>
+          <w:numId w:val="1"/>
+        </w:numPr>
+        <w:spacing w:line="360" w:lineRule="auto"/>
+        <w:rPr>
+          <w:szCs w:val="28"/>
+          <w:lang w:val="ru-RU"/>
+        </w:rPr>
+      </w:pPr>
+      <w:proofErr w:type="spellStart"/>
+      <w:r>
+        <w:rPr>
+          <w:szCs w:val="28"/>
+          <w:lang w:val="ru-RU"/>
+        </w:rPr>
+        <w:t>Визначити</w:t>
+      </w:r>
+      <w:proofErr w:type="spellEnd"/>
+      <w:r>
+        <w:rPr>
+          <w:szCs w:val="28"/>
+          <w:lang w:val="ru-RU"/>
+        </w:rPr>
+        <w:t xml:space="preserve"> </w:t>
+      </w:r>
+      <w:proofErr w:type="spellStart"/>
+      <w:r>
+        <w:rPr>
+          <w:szCs w:val="28"/>
+          <w:lang w:val="ru-RU"/>
+        </w:rPr>
+        <w:t>основні</w:t>
+      </w:r>
+      <w:proofErr w:type="spellEnd"/>
+      <w:r>
+        <w:rPr>
+          <w:szCs w:val="28"/>
+          <w:lang w:val="ru-RU"/>
+        </w:rPr>
+        <w:t xml:space="preserve"> </w:t>
+      </w:r>
+      <w:proofErr w:type="spellStart"/>
+      <w:r>
+        <w:rPr>
+          <w:szCs w:val="28"/>
+          <w:lang w:val="ru-RU"/>
+        </w:rPr>
+        <w:t>особливості</w:t>
+      </w:r>
+      <w:proofErr w:type="spellEnd"/>
+      <w:r>
+        <w:rPr>
+          <w:szCs w:val="28"/>
+          <w:lang w:val="ru-RU"/>
+        </w:rPr>
+        <w:t xml:space="preserve"> </w:t>
+      </w:r>
+      <w:proofErr w:type="spellStart"/>
+      <w:r>
+        <w:rPr>
+          <w:szCs w:val="28"/>
+          <w:lang w:val="ru-RU"/>
+        </w:rPr>
+        <w:t>проектованої</w:t>
+      </w:r>
+      <w:proofErr w:type="spellEnd"/>
+      <w:r>
+        <w:rPr>
+          <w:szCs w:val="28"/>
+          <w:lang w:val="ru-RU"/>
+        </w:rPr>
+        <w:t xml:space="preserve"> </w:t>
+      </w:r>
+      <w:proofErr w:type="spellStart"/>
+      <w:r>
+        <w:rPr>
+          <w:szCs w:val="28"/>
+          <w:lang w:val="ru-RU"/>
+        </w:rPr>
+        <w:t>системи</w:t>
+      </w:r>
+      <w:proofErr w:type="spellEnd"/>
+      <w:r>
+        <w:rPr>
+          <w:szCs w:val="28"/>
+          <w:lang w:val="ru-RU"/>
+        </w:rPr>
+        <w:t>.</w:t>
+      </w:r>
+    </w:p>
+    <w:p>
+      <w:pPr>
+        <w:pStyle w:val="a5"/>
+        <w:numPr>
+          <w:ilvl w:val="0"/>
+          <w:numId w:val="1"/>
+        </w:numPr>
+        <w:spacing w:line="360" w:lineRule="auto"/>
+        <w:rPr>
+          <w:szCs w:val="28"/>
+          <w:lang w:val="ru-RU"/>
+        </w:rPr>
+      </w:pPr>
+      <w:proofErr w:type="spellStart"/>
+      <w:r>
+        <w:rPr>
+          <w:szCs w:val="28"/>
+          <w:lang w:val="ru-RU"/>
+        </w:rPr>
+        <w:t>Побудувати</w:t>
+      </w:r>
+      <w:proofErr w:type="spellEnd"/>
+      <w:r>
+        <w:rPr>
+          <w:szCs w:val="28"/>
+          <w:lang w:val="ru-RU"/>
+        </w:rPr>
+        <w:t xml:space="preserve"> </w:t>
+      </w:r>
+      <w:proofErr w:type="spellStart"/>
+      <w:r>
+        <w:rPr>
+          <w:szCs w:val="28"/>
+          <w:lang w:val="ru-RU"/>
+        </w:rPr>
+        <w:t>діаграму</w:t>
+      </w:r>
+      <w:proofErr w:type="spellEnd"/>
+      <w:r>
+        <w:rPr>
+          <w:szCs w:val="28"/>
+          <w:lang w:val="ru-RU"/>
+        </w:rPr>
+        <w:t xml:space="preserve"> </w:t>
+      </w:r>
+      <w:proofErr w:type="spellStart"/>
+      <w:r>
+        <w:rPr>
+          <w:szCs w:val="28"/>
+          <w:lang w:val="ru-RU"/>
+        </w:rPr>
+        <w:t>к</w:t>
+      </w:r>
+      <w:r>
+        <w:rPr>
+          <w:szCs w:val="28"/>
+          <w:lang w:val="ru-RU"/>
+        </w:rPr>
+        <w:t>ооперації</w:t>
+      </w:r>
+      <w:proofErr w:type="spellEnd"/>
+      <w:r>
+        <w:rPr>
+          <w:szCs w:val="28"/>
+          <w:lang w:val="ru-RU"/>
+        </w:rPr>
+        <w:t xml:space="preserve"> для </w:t>
+      </w:r>
+      <w:proofErr w:type="spellStart"/>
+      <w:r>
+        <w:rPr>
+          <w:szCs w:val="28"/>
+          <w:lang w:val="ru-RU"/>
+        </w:rPr>
+        <w:t>даної</w:t>
+      </w:r>
+      <w:proofErr w:type="spellEnd"/>
+      <w:r>
+        <w:rPr>
+          <w:szCs w:val="28"/>
+          <w:lang w:val="ru-RU"/>
+        </w:rPr>
+        <w:t xml:space="preserve"> </w:t>
+      </w:r>
+      <w:proofErr w:type="spellStart"/>
+      <w:r>
+        <w:rPr>
+          <w:szCs w:val="28"/>
+          <w:lang w:val="ru-RU"/>
+        </w:rPr>
+        <w:t>інформаційної</w:t>
+      </w:r>
+      <w:proofErr w:type="spellEnd"/>
+      <w:r>
+        <w:rPr>
+          <w:szCs w:val="28"/>
+          <w:lang w:val="ru-RU"/>
+        </w:rPr>
+        <w:t xml:space="preserve"> </w:t>
+      </w:r>
+      <w:proofErr w:type="spellStart"/>
+      <w:r>
+        <w:rPr>
+          <w:szCs w:val="28"/>
+          <w:lang w:val="ru-RU"/>
+        </w:rPr>
+        <w:t>системи</w:t>
+      </w:r>
+      <w:proofErr w:type="spellEnd"/>
+      <w:r>
+        <w:rPr>
+          <w:szCs w:val="28"/>
+          <w:lang w:val="ru-RU"/>
+        </w:rPr>
+        <w:t>.</w:t>
+      </w:r>
+    </w:p>
+    <w:p>
+      <w:pPr>
+        <w:spacing w:line="360" w:lineRule="auto"/>
+        <w:ind w:left="644" w:firstLine="0"/>
+        <w:rPr>
+          <w:b/>
+          <w:szCs w:val="28"/>
+        </w:rPr>
+      </w:pPr>
+      <w:r>
+        <w:rPr>
+          <w:b/>
+          <w:szCs w:val="28"/>
+          <w:lang w:val="ru-RU"/>
+        </w:rPr>
+        <w:t>Предметна</w:t>
+      </w:r>
+      <w:r>
+        <w:rPr>
+          <w:b/>
+          <w:szCs w:val="28"/>
+          <w:lang w:val="ru-RU"/>
+        </w:rPr>
+        <w:t xml:space="preserve"> область: </w:t>
+      </w:r>
+      <w:r>
+        <w:rPr>
+          <w:szCs w:val="28"/>
+        </w:rPr>
+        <w:t>Система опису навчальних планів.</w:t>
+      </w:r>
+    </w:p>
+    <w:p>
+      <w:pPr>
+        <w:spacing w:before="0" w:after="0" w:line="360" w:lineRule="auto"/>
+        <w:ind w:firstLine="567"/>
+        <w:rPr>
+          <w:b/>
+          <w:szCs w:val="28"/>
+        </w:rPr>
+      </w:pPr>
+      <w:r>
+        <w:rPr>
+          <w:b/>
+          <w:szCs w:val="28"/>
+        </w:rPr>
+        <w:t>Хід виконання завдання</w:t>
+      </w:r>
+      <w:r>
+        <w:rPr>
+          <w:b/>
+          <w:szCs w:val="28"/>
+        </w:rPr>
+        <w:t>:</w:t>
+      </w:r>
+    </w:p>
+    <w:p>
+      <w:pPr>
+        <w:tabs>
+          <w:tab w:val="left" w:pos="4820"/>
+          <w:tab w:val="left" w:pos="5387"/>
+        </w:tabs>
+        <w:spacing w:line="360" w:lineRule="auto"/>
+        <w:rPr>
+          <w:rFonts w:cs="Times New Roman"/>
+        </w:rPr>
+      </w:pPr>
+      <w:r>
+        <w:rPr>
+          <w:rFonts w:cs="Times New Roman"/>
+        </w:rPr>
+        <w:t xml:space="preserve">Провівши дослідження предметної області, проаналізувавши відомі аналогові засоби вирішення даної проблематики, тобто розробки системи опису навчальних планів, визначившись якою має бути функціональність системи, можна зробити висновок, що подальші аналіз та дослідження в даній ПО є дуже важливим, правильний підхід до опису та структурування навчальних планів дасть змогу краще розуміти зв’язок між дисциплінами, їх інформаційним наповненням. </w:t>
+      </w:r>
+    </w:p>
+    <w:p>
+      <w:pPr>
+        <w:spacing w:line="360" w:lineRule="auto"/>
+        <w:ind w:firstLine="567"/>
+        <w:rPr>
+          <w:rFonts w:cs="Times New Roman"/>
+          <w:szCs w:val="28"/>
+        </w:rPr>
+      </w:pPr>
+      <w:r>
+        <w:rPr>
+          <w:rFonts w:cs="Times New Roman"/>
+          <w:szCs w:val="28"/>
+        </w:rPr>
+        <w:t>Моя система передбачає наявність лише одного користувача</w:t>
+      </w:r>
+      <w:r>
+        <w:rPr>
+          <w:rFonts w:cs="Times New Roman"/>
+          <w:szCs w:val="28"/>
+        </w:rPr>
+        <w:t>, який буде використовувати систему.</w:t>
+      </w:r>
+    </w:p>
+    <w:p>
+      <w:pPr>
+        <w:spacing w:line="360" w:lineRule="auto"/>
+        <w:ind w:firstLine="567"/>
+        <w:rPr>
+          <w:rFonts w:cs="Times New Roman"/>
+          <w:szCs w:val="28"/>
+        </w:rPr>
+      </w:pPr>
+      <w:r>
+        <w:rPr>
+          <w:rFonts w:cs="Times New Roman"/>
+          <w:b/>
+          <w:bCs/>
+          <w:szCs w:val="28"/>
+        </w:rPr>
+        <w:t>Основний успішний сценарій:</w:t>
+      </w:r>
+    </w:p>
+    <w:p>
+      <w:pPr>
+        <w:pStyle w:val="a5"/>
+        <w:widowControl w:val="0"/>
+        <w:numPr>
+          <w:ilvl w:val="0"/>
+          <w:numId w:val="3"/>
+        </w:numPr>
+        <w:suppressAutoHyphens/>
+        <w:spacing w:before="0" w:after="0" w:line="360" w:lineRule="auto"/>
+        <w:rPr>
+          <w:rFonts w:cs="Times New Roman"/>
+          <w:szCs w:val="28"/>
+        </w:rPr>
+      </w:pPr>
+      <w:r>
+        <w:rPr>
+          <w:rFonts w:cs="Times New Roman"/>
+          <w:szCs w:val="28"/>
+        </w:rPr>
+        <w:t xml:space="preserve">Користувач знаходить потрібну йому сторінку в </w:t>
+      </w:r>
+      <w:r>
+        <w:rPr>
+          <w:rFonts w:cs="Times New Roman"/>
+          <w:szCs w:val="28"/>
+          <w:lang w:val="en-US"/>
+        </w:rPr>
+        <w:t>Internet</w:t>
+      </w:r>
+      <w:r>
+        <w:rPr>
+          <w:rFonts w:cs="Times New Roman"/>
+          <w:szCs w:val="28"/>
+        </w:rPr>
+        <w:t>.</w:t>
+      </w:r>
+    </w:p>
+    <w:p>
+      <w:pPr>
+        <w:pStyle w:val="a5"/>
+        <w:widowControl w:val="0"/>
+        <w:numPr>
+          <w:ilvl w:val="0"/>
+          <w:numId w:val="3"/>
+        </w:numPr>
+        <w:suppressAutoHyphens/>
+        <w:spacing w:before="0" w:after="0" w:line="360" w:lineRule="auto"/>
+        <w:rPr>
+          <w:rFonts w:cs="Times New Roman"/>
+          <w:szCs w:val="28"/>
+        </w:rPr>
+      </w:pPr>
+      <w:r>
+        <w:rPr>
+          <w:rFonts w:cs="Times New Roman"/>
+          <w:szCs w:val="28"/>
+        </w:rPr>
+        <w:t>Користувач вибриє потрібна йому спеціальність.</w:t>
+      </w:r>
+    </w:p>
+    <w:p>
+      <w:pPr>
+        <w:pStyle w:val="a5"/>
+        <w:widowControl w:val="0"/>
+        <w:numPr>
+          <w:ilvl w:val="0"/>
+          <w:numId w:val="3"/>
+        </w:numPr>
+        <w:suppressAutoHyphens/>
+        <w:spacing w:before="0" w:after="0" w:line="360" w:lineRule="auto"/>
+        <w:rPr>
+          <w:rFonts w:cs="Times New Roman"/>
+          <w:szCs w:val="28"/>
+        </w:rPr>
+      </w:pPr>
+      <w:r>
+        <w:rPr>
+          <w:rFonts w:cs="Times New Roman"/>
+          <w:szCs w:val="28"/>
+        </w:rPr>
+        <w:t>Система на основі цих параметрів надсилає інформацію серверу.</w:t>
+      </w:r>
+    </w:p>
+    <w:p>
+      <w:pPr>
+        <w:pStyle w:val="a5"/>
+        <w:widowControl w:val="0"/>
+        <w:numPr>
+          <w:ilvl w:val="0"/>
+          <w:numId w:val="3"/>
+        </w:numPr>
+        <w:suppressAutoHyphens/>
+        <w:spacing w:before="0" w:after="0" w:line="360" w:lineRule="auto"/>
+        <w:rPr>
+          <w:rFonts w:cs="Times New Roman"/>
+          <w:szCs w:val="28"/>
+        </w:rPr>
+      </w:pPr>
+      <w:r>
+        <w:rPr>
+          <w:rFonts w:cs="Times New Roman"/>
+          <w:szCs w:val="28"/>
+        </w:rPr>
+        <w:t>Сервер надсилає відповідну інформацію системі.</w:t>
+      </w:r>
+    </w:p>
+    <w:p>
+      <w:pPr>
+        <w:pStyle w:val="a5"/>
+        <w:widowControl w:val="0"/>
+        <w:numPr>
+          <w:ilvl w:val="0"/>
+          <w:numId w:val="3"/>
+        </w:numPr>
+        <w:suppressAutoHyphens/>
+        <w:spacing w:before="0" w:after="0" w:line="360" w:lineRule="auto"/>
+        <w:rPr>
+          <w:rFonts w:cs="Times New Roman"/>
+          <w:szCs w:val="28"/>
+        </w:rPr>
+      </w:pPr>
+      <w:r>
+        <w:rPr>
+          <w:rFonts w:cs="Times New Roman"/>
+          <w:szCs w:val="28"/>
+        </w:rPr>
+        <w:t>Після завершення роботи системи, водій отримує відповідь у вигляді сторінки з відображеною схемою залежностей дисциплін.</w:t>
+      </w:r>
+    </w:p>
+    <w:p>
+      <w:pPr>
+        <w:pStyle w:val="a5"/>
+        <w:widowControl w:val="0"/>
+        <w:numPr>
+          <w:ilvl w:val="0"/>
+          <w:numId w:val="3"/>
+        </w:numPr>
+        <w:suppressAutoHyphens/>
+        <w:spacing w:before="0" w:after="0" w:line="360" w:lineRule="auto"/>
+        <w:rPr>
+          <w:rFonts w:cs="Times New Roman"/>
+          <w:szCs w:val="28"/>
+        </w:rPr>
+      </w:pPr>
+      <w:r>
+        <w:rPr>
+          <w:rFonts w:cs="Times New Roman"/>
+          <w:szCs w:val="28"/>
+        </w:rPr>
+        <w:t>Користувач обирає потрібну йому дисципліну.</w:t>
+      </w:r>
+    </w:p>
+    <w:p>
+      <w:pPr>
+        <w:pStyle w:val="a5"/>
+        <w:widowControl w:val="0"/>
+        <w:numPr>
+          <w:ilvl w:val="0"/>
+          <w:numId w:val="3"/>
+        </w:numPr>
+        <w:suppressAutoHyphens/>
+        <w:spacing w:before="0" w:after="0" w:line="360" w:lineRule="auto"/>
+        <w:rPr>
+          <w:rFonts w:cs="Times New Roman"/>
+          <w:szCs w:val="28"/>
+        </w:rPr>
+      </w:pPr>
+      <w:r>
+        <w:rPr>
+          <w:rFonts w:cs="Times New Roman"/>
+          <w:szCs w:val="28"/>
+        </w:rPr>
+        <w:t>Система на основі цих параметрів надсилає інформацію серверу.</w:t>
+      </w:r>
+    </w:p>
+    <w:p>
+      <w:pPr>
+        <w:pStyle w:val="a5"/>
+        <w:widowControl w:val="0"/>
+        <w:numPr>
+          <w:ilvl w:val="0"/>
+          <w:numId w:val="3"/>
+        </w:numPr>
+        <w:suppressAutoHyphens/>
+        <w:spacing w:before="0" w:after="0" w:line="360" w:lineRule="auto"/>
+        <w:rPr>
+          <w:rFonts w:cs="Times New Roman"/>
+          <w:szCs w:val="28"/>
+        </w:rPr>
+      </w:pPr>
+      <w:r>
+        <w:rPr>
+          <w:rFonts w:cs="Times New Roman"/>
+          <w:szCs w:val="28"/>
+        </w:rPr>
+        <w:t>Сервер надсилає відповідну інформацію системі.</w:t>
+      </w:r>
+    </w:p>
+    <w:p>
+      <w:pPr>
+        <w:pStyle w:val="a5"/>
+        <w:widowControl w:val="0"/>
+        <w:numPr>
+          <w:ilvl w:val="0"/>
+          <w:numId w:val="3"/>
+        </w:numPr>
+        <w:suppressAutoHyphens/>
+        <w:spacing w:before="0" w:after="0" w:line="360" w:lineRule="auto"/>
+        <w:rPr>
+          <w:rFonts w:cs="Times New Roman"/>
+          <w:szCs w:val="28"/>
+        </w:rPr>
+      </w:pPr>
+      <w:r>
+        <w:rPr>
+          <w:rFonts w:cs="Times New Roman"/>
+          <w:szCs w:val="28"/>
+        </w:rPr>
+        <w:t>Користувач переглядає інформацію.</w:t>
+      </w:r>
+    </w:p>
+    <w:p>
+      <w:pPr>
+        <w:spacing w:line="360" w:lineRule="auto"/>
+        <w:ind w:firstLine="567"/>
+        <w:rPr>
+          <w:rFonts w:cs="Times New Roman"/>
+          <w:szCs w:val="28"/>
+        </w:rPr>
+      </w:pPr>
+    </w:p>
+    <w:p>
+      <w:pPr>
+        <w:spacing w:after="200" w:line="276" w:lineRule="auto"/>
+        <w:jc w:val="left"/>
+        <w:rPr>
+          <w:rFonts w:cs="Times New Roman"/>
+          <w:lang w:val="en-US"/>
+        </w:rPr>
+      </w:pPr>
       <w:r>
         <w:rPr>
           <w:noProof/>
           <w:lang w:eastAsia="ru-RU"/>
         </w:rPr>
         <w:drawing>
-          <wp:inline distT="0" distB="0" distL="0" distR="0" wp14:anchorId="17E931F4" wp14:editId="5C91F735">
-            <wp:extent cx="5940425" cy="3770628"/>
-            <wp:effectExtent l="0" t="0" r="3175" b="1905"/>
+          <wp:inline distT="0" distB="0" distL="0" distR="0" wp14:anchorId="3A7C2192" wp14:editId="4720C37E">
+            <wp:extent cx="5487164" cy="3482340"/>
+            <wp:effectExtent l="0" t="0" r="0" b="3810"/>
             <wp:docPr id="1" name="Рисунок 1"/>
             <wp:cNvGraphicFramePr>
               <a:graphicFrameLocks xmlns:a="http://schemas.openxmlformats.org/drawingml/2006/main" noChangeAspect="1"/>
@@ -24,7 +1216,7 @@
                     <pic:cNvPicPr/>
                   </pic:nvPicPr>
                   <pic:blipFill>
-                    <a:blip r:embed="rId5"/>
+                    <a:blip r:embed="rId7"/>
                     <a:stretch>
                       <a:fillRect/>
                     </a:stretch>
@@ -32,7 +1224,7 @@
                   <pic:spPr>
                     <a:xfrm>
                       <a:off x="0" y="0"/>
-                      <a:ext cx="5940425" cy="3770628"/>
+                      <a:ext cx="5484393" cy="3480581"/>
                     </a:xfrm>
                     <a:prstGeom prst="rect">
                       <a:avLst/>
@@ -44,9 +1236,167 @@
           </wp:inline>
         </w:drawing>
       </w:r>
+    </w:p>
+    <w:p>
+      <w:pPr>
+        <w:spacing w:after="200" w:line="276" w:lineRule="auto"/>
+        <w:jc w:val="center"/>
+        <w:rPr>
+          <w:rFonts w:cs="Times New Roman"/>
+          <w:i/>
+        </w:rPr>
+      </w:pPr>
+      <w:r>
+        <w:rPr>
+          <w:rFonts w:cs="Times New Roman"/>
+          <w:i/>
+          <w:lang w:val="ru-RU"/>
+        </w:rPr>
+        <w:t>Рис.</w:t>
+      </w:r>
+      <w:r>
+        <w:rPr>
+          <w:rFonts w:cs="Times New Roman"/>
+          <w:i/>
+          <w:lang w:val="ru-RU"/>
+        </w:rPr>
+        <w:t xml:space="preserve"> 1</w:t>
+      </w:r>
+      <w:proofErr w:type="gramStart"/>
+      <w:r>
+        <w:rPr>
+          <w:rFonts w:cs="Times New Roman"/>
+          <w:i/>
+          <w:lang w:val="ru-RU"/>
+        </w:rPr>
+        <w:t xml:space="preserve"> Д</w:t>
+      </w:r>
+      <w:proofErr w:type="spellStart"/>
+      <w:proofErr w:type="gramEnd"/>
+      <w:r>
+        <w:rPr>
+          <w:rFonts w:cs="Times New Roman"/>
+          <w:i/>
+        </w:rPr>
+        <w:t>іаграма</w:t>
+      </w:r>
+      <w:proofErr w:type="spellEnd"/>
+      <w:r>
+        <w:rPr>
+          <w:rFonts w:cs="Times New Roman"/>
+          <w:i/>
+        </w:rPr>
+        <w:t xml:space="preserve"> к</w:t>
+      </w:r>
+      <w:r>
+        <w:rPr>
+          <w:rFonts w:cs="Times New Roman"/>
+          <w:i/>
+        </w:rPr>
+        <w:t>ооперації</w:t>
+      </w:r>
+      <w:r>
+        <w:rPr>
+          <w:rFonts w:cs="Times New Roman"/>
+          <w:i/>
+        </w:rPr>
+        <w:t xml:space="preserve"> для проектованої системи</w:t>
+      </w:r>
+    </w:p>
+    <w:p>
+      <w:pPr>
+        <w:ind w:firstLine="708"/>
+        <w:rPr>
+          <w:rFonts w:cs="Times New Roman"/>
+          <w:szCs w:val="28"/>
+        </w:rPr>
+      </w:pPr>
+      <w:r>
+        <w:rPr>
+          <w:b/>
+          <w:szCs w:val="28"/>
+        </w:rPr>
+        <w:t xml:space="preserve">Висновок: </w:t>
+      </w:r>
+      <w:r>
+        <w:rPr>
+          <w:szCs w:val="28"/>
+        </w:rPr>
+        <w:t xml:space="preserve">В результаті виконання даної роботи </w:t>
+      </w:r>
+      <w:r>
+        <w:rPr>
+          <w:szCs w:val="28"/>
+        </w:rPr>
+        <w:t xml:space="preserve">було </w:t>
+      </w:r>
+      <w:r>
+        <w:rPr>
+          <w:szCs w:val="28"/>
+        </w:rPr>
+        <w:t xml:space="preserve">вдосконалено навички </w:t>
+      </w:r>
+      <w:r>
+        <w:rPr>
+          <w:rFonts w:cs="Times New Roman"/>
+          <w:szCs w:val="28"/>
+        </w:rPr>
+        <w:t>побудови</w:t>
+      </w:r>
+      <w:r>
+        <w:rPr>
+          <w:rFonts w:cs="Times New Roman"/>
+          <w:szCs w:val="28"/>
+        </w:rPr>
+        <w:t xml:space="preserve"> діаграми к</w:t>
+      </w:r>
+      <w:r>
+        <w:rPr>
+          <w:rFonts w:cs="Times New Roman"/>
+          <w:szCs w:val="28"/>
+        </w:rPr>
+        <w:t>ооперації</w:t>
+      </w:r>
       <w:bookmarkStart w:id="0" w:name="_GoBack"/>
       <w:bookmarkEnd w:id="0"/>
-    </w:p>
+      <w:r>
+        <w:rPr>
+          <w:rFonts w:cs="Times New Roman"/>
+          <w:szCs w:val="28"/>
+        </w:rPr>
+        <w:t xml:space="preserve">. Закріпив навички та вміння у побудові та використанні </w:t>
+      </w:r>
+      <w:r>
+        <w:rPr>
+          <w:rFonts w:cs="Times New Roman"/>
+          <w:szCs w:val="28"/>
+          <w:lang w:val="en-US"/>
+        </w:rPr>
+        <w:t>UML</w:t>
+      </w:r>
+      <w:r>
+        <w:rPr>
+          <w:rFonts w:cs="Times New Roman"/>
+          <w:szCs w:val="28"/>
+          <w:lang w:val="ru-RU"/>
+        </w:rPr>
+        <w:t xml:space="preserve"> </w:t>
+      </w:r>
+      <w:r>
+        <w:rPr>
+          <w:rFonts w:cs="Times New Roman"/>
+          <w:szCs w:val="28"/>
+        </w:rPr>
+        <w:t>діаграм.</w:t>
+      </w:r>
+    </w:p>
+    <w:p>
+      <w:pPr>
+        <w:spacing w:line="360" w:lineRule="auto"/>
+        <w:ind w:firstLine="567"/>
+      </w:pPr>
+    </w:p>
+    <w:p/>
     <w:sectPr>
       <w:pgSz w:w="11906" w:h="16838"/>
       <w:pgMar w:top="1134" w:right="850" w:bottom="1134" w:left="1701" w:header="708" w:footer="708" w:gutter="0"/>
@@ -55,6 +1405,311 @@
     </w:sectPr>
   </w:body>
 </w:document>
+</file>
+
+<file path=word/numbering.xml><?xml version="1.0" encoding="utf-8"?>
+<w:numbering xmlns:wpc="http://schemas.microsoft.com/office/word/2010/wordprocessingCanvas" xmlns:mc="http://schemas.openxmlformats.org/markup-compatibility/2006" xmlns:o="urn:schemas-microsoft-com:office:office" xmlns:r="http://schemas.openxmlformats.org/officeDocument/2006/relationships" xmlns:m="http://schemas.openxmlformats.org/officeDocument/2006/math" xmlns:v="urn:schemas-microsoft-com:vml" xmlns:wp14="http://schemas.microsoft.com/office/word/2010/wordprocessingDrawing" xmlns:wp="http://schemas.openxmlformats.org/drawingml/2006/wordprocessingDrawing" xmlns:w10="urn:schemas-microsoft-com:office:word" xmlns:w="http://schemas.openxmlformats.org/wordprocessingml/2006/main" xmlns:w14="http://schemas.microsoft.com/office/word/2010/wordml" xmlns:wpg="http://schemas.microsoft.com/office/word/2010/wordprocessingGroup" xmlns:wpi="http://schemas.microsoft.com/office/word/2010/wordprocessingInk" xmlns:wne="http://schemas.microsoft.com/office/word/2006/wordml" xmlns:wps="http://schemas.microsoft.com/office/word/2010/wordprocessingShape" mc:Ignorable="w14 wp14">
+  <w:abstractNum w:abstractNumId="0">
+    <w:nsid w:val="0AAD3A0E"/>
+    <w:multiLevelType w:val="hybridMultilevel"/>
+    <w:tmpl w:val="7630AECC"/>
+    <w:lvl w:ilvl="0" w:tplc="04190001">
+      <w:start w:val="1"/>
+      <w:numFmt w:val="bullet"/>
+      <w:lvlText w:val=""/>
+      <w:lvlJc w:val="left"/>
+      <w:pPr>
+        <w:ind w:left="1440" w:hanging="360"/>
+      </w:pPr>
+      <w:rPr>
+        <w:rFonts w:ascii="Symbol" w:hAnsi="Symbol" w:hint="default"/>
+      </w:rPr>
+    </w:lvl>
+    <w:lvl w:ilvl="1" w:tplc="04190003" w:tentative="1">
+      <w:start w:val="1"/>
+      <w:numFmt w:val="bullet"/>
+      <w:lvlText w:val="o"/>
+      <w:lvlJc w:val="left"/>
+      <w:pPr>
+        <w:ind w:left="2160" w:hanging="360"/>
+      </w:pPr>
+      <w:rPr>
+        <w:rFonts w:ascii="Courier New" w:hAnsi="Courier New" w:cs="Courier New" w:hint="default"/>
+      </w:rPr>
+    </w:lvl>
+    <w:lvl w:ilvl="2" w:tplc="04190005" w:tentative="1">
+      <w:start w:val="1"/>
+      <w:numFmt w:val="bullet"/>
+      <w:lvlText w:val=""/>
+      <w:lvlJc w:val="left"/>
+      <w:pPr>
+        <w:ind w:left="2880" w:hanging="360"/>
+      </w:pPr>
+      <w:rPr>
+        <w:rFonts w:ascii="Wingdings" w:hAnsi="Wingdings" w:hint="default"/>
+      </w:rPr>
+    </w:lvl>
+    <w:lvl w:ilvl="3" w:tplc="04190001" w:tentative="1">
+      <w:start w:val="1"/>
+      <w:numFmt w:val="bullet"/>
+      <w:lvlText w:val=""/>
+      <w:lvlJc w:val="left"/>
+      <w:pPr>
+        <w:ind w:left="3600" w:hanging="360"/>
+      </w:pPr>
+      <w:rPr>
+        <w:rFonts w:ascii="Symbol" w:hAnsi="Symbol" w:hint="default"/>
+      </w:rPr>
+    </w:lvl>
+    <w:lvl w:ilvl="4" w:tplc="04190003" w:tentative="1">
+      <w:start w:val="1"/>
+      <w:numFmt w:val="bullet"/>
+      <w:lvlText w:val="o"/>
+      <w:lvlJc w:val="left"/>
+      <w:pPr>
+        <w:ind w:left="4320" w:hanging="360"/>
+      </w:pPr>
+      <w:rPr>
+        <w:rFonts w:ascii="Courier New" w:hAnsi="Courier New" w:cs="Courier New" w:hint="default"/>
+      </w:rPr>
+    </w:lvl>
+    <w:lvl w:ilvl="5" w:tplc="04190005" w:tentative="1">
+      <w:start w:val="1"/>
+      <w:numFmt w:val="bullet"/>
+      <w:lvlText w:val=""/>
+      <w:lvlJc w:val="left"/>
+      <w:pPr>
+        <w:ind w:left="5040" w:hanging="360"/>
+      </w:pPr>
+      <w:rPr>
+        <w:rFonts w:ascii="Wingdings" w:hAnsi="Wingdings" w:hint="default"/>
+      </w:rPr>
+    </w:lvl>
+    <w:lvl w:ilvl="6" w:tplc="04190001" w:tentative="1">
+      <w:start w:val="1"/>
+      <w:numFmt w:val="bullet"/>
+      <w:lvlText w:val=""/>
+      <w:lvlJc w:val="left"/>
+      <w:pPr>
+        <w:ind w:left="5760" w:hanging="360"/>
+      </w:pPr>
+      <w:rPr>
+        <w:rFonts w:ascii="Symbol" w:hAnsi="Symbol" w:hint="default"/>
+      </w:rPr>
+    </w:lvl>
+    <w:lvl w:ilvl="7" w:tplc="04190003" w:tentative="1">
+      <w:start w:val="1"/>
+      <w:numFmt w:val="bullet"/>
+      <w:lvlText w:val="o"/>
+      <w:lvlJc w:val="left"/>
+      <w:pPr>
+        <w:ind w:left="6480" w:hanging="360"/>
+      </w:pPr>
+      <w:rPr>
+        <w:rFonts w:ascii="Courier New" w:hAnsi="Courier New" w:cs="Courier New" w:hint="default"/>
+      </w:rPr>
+    </w:lvl>
+    <w:lvl w:ilvl="8" w:tplc="04190005" w:tentative="1">
+      <w:start w:val="1"/>
+      <w:numFmt w:val="bullet"/>
+      <w:lvlText w:val=""/>
+      <w:lvlJc w:val="left"/>
+      <w:pPr>
+        <w:ind w:left="7200" w:hanging="360"/>
+      </w:pPr>
+      <w:rPr>
+        <w:rFonts w:ascii="Wingdings" w:hAnsi="Wingdings" w:hint="default"/>
+      </w:rPr>
+    </w:lvl>
+  </w:abstractNum>
+  <w:abstractNum w:abstractNumId="1">
+    <w:nsid w:val="136F42C1"/>
+    <w:multiLevelType w:val="hybridMultilevel"/>
+    <w:tmpl w:val="E5A81BA0"/>
+    <w:lvl w:ilvl="0" w:tplc="1BE44B86">
+      <w:start w:val="1"/>
+      <w:numFmt w:val="decimal"/>
+      <w:lvlText w:val="%1)"/>
+      <w:lvlJc w:val="left"/>
+      <w:pPr>
+        <w:ind w:left="720" w:hanging="360"/>
+      </w:pPr>
+      <w:rPr>
+        <w:b/>
+      </w:rPr>
+    </w:lvl>
+    <w:lvl w:ilvl="1" w:tplc="04220019" w:tentative="1">
+      <w:start w:val="1"/>
+      <w:numFmt w:val="lowerLetter"/>
+      <w:lvlText w:val="%2."/>
+      <w:lvlJc w:val="left"/>
+      <w:pPr>
+        <w:ind w:left="1440" w:hanging="360"/>
+      </w:pPr>
+    </w:lvl>
+    <w:lvl w:ilvl="2" w:tplc="0422001B" w:tentative="1">
+      <w:start w:val="1"/>
+      <w:numFmt w:val="lowerRoman"/>
+      <w:lvlText w:val="%3."/>
+      <w:lvlJc w:val="right"/>
+      <w:pPr>
+        <w:ind w:left="2160" w:hanging="180"/>
+      </w:pPr>
+    </w:lvl>
+    <w:lvl w:ilvl="3" w:tplc="0422000F" w:tentative="1">
+      <w:start w:val="1"/>
+      <w:numFmt w:val="decimal"/>
+      <w:lvlText w:val="%4."/>
+      <w:lvlJc w:val="left"/>
+      <w:pPr>
+        <w:ind w:left="2880" w:hanging="360"/>
+      </w:pPr>
+    </w:lvl>
+    <w:lvl w:ilvl="4" w:tplc="04220019" w:tentative="1">
+      <w:start w:val="1"/>
+      <w:numFmt w:val="lowerLetter"/>
+      <w:lvlText w:val="%5."/>
+      <w:lvlJc w:val="left"/>
+      <w:pPr>
+        <w:ind w:left="3600" w:hanging="360"/>
+      </w:pPr>
+    </w:lvl>
+    <w:lvl w:ilvl="5" w:tplc="0422001B" w:tentative="1">
+      <w:start w:val="1"/>
+      <w:numFmt w:val="lowerRoman"/>
+      <w:lvlText w:val="%6."/>
+      <w:lvlJc w:val="right"/>
+      <w:pPr>
+        <w:ind w:left="4320" w:hanging="180"/>
+      </w:pPr>
+    </w:lvl>
+    <w:lvl w:ilvl="6" w:tplc="0422000F" w:tentative="1">
+      <w:start w:val="1"/>
+      <w:numFmt w:val="decimal"/>
+      <w:lvlText w:val="%7."/>
+      <w:lvlJc w:val="left"/>
+      <w:pPr>
+        <w:ind w:left="5040" w:hanging="360"/>
+      </w:pPr>
+    </w:lvl>
+    <w:lvl w:ilvl="7" w:tplc="04220019" w:tentative="1">
+      <w:start w:val="1"/>
+      <w:numFmt w:val="lowerLetter"/>
+      <w:lvlText w:val="%8."/>
+      <w:lvlJc w:val="left"/>
+      <w:pPr>
+        <w:ind w:left="5760" w:hanging="360"/>
+      </w:pPr>
+    </w:lvl>
+    <w:lvl w:ilvl="8" w:tplc="0422001B" w:tentative="1">
+      <w:start w:val="1"/>
+      <w:numFmt w:val="lowerRoman"/>
+      <w:lvlText w:val="%9."/>
+      <w:lvlJc w:val="right"/>
+      <w:pPr>
+        <w:ind w:left="6480" w:hanging="180"/>
+      </w:pPr>
+    </w:lvl>
+  </w:abstractNum>
+  <w:abstractNum w:abstractNumId="2">
+    <w:nsid w:val="54E1008B"/>
+    <w:multiLevelType w:val="hybridMultilevel"/>
+    <w:tmpl w:val="54FEE996"/>
+    <w:lvl w:ilvl="0" w:tplc="8E7216AE">
+      <w:start w:val="1"/>
+      <w:numFmt w:val="decimal"/>
+      <w:lvlText w:val="%1."/>
+      <w:lvlJc w:val="left"/>
+      <w:pPr>
+        <w:ind w:left="644" w:hanging="360"/>
+      </w:pPr>
+      <w:rPr>
+        <w:rFonts w:hint="default"/>
+      </w:rPr>
+    </w:lvl>
+    <w:lvl w:ilvl="1" w:tplc="04190019" w:tentative="1">
+      <w:start w:val="1"/>
+      <w:numFmt w:val="lowerLetter"/>
+      <w:lvlText w:val="%2."/>
+      <w:lvlJc w:val="left"/>
+      <w:pPr>
+        <w:ind w:left="1364" w:hanging="360"/>
+      </w:pPr>
+    </w:lvl>
+    <w:lvl w:ilvl="2" w:tplc="0419001B" w:tentative="1">
+      <w:start w:val="1"/>
+      <w:numFmt w:val="lowerRoman"/>
+      <w:lvlText w:val="%3."/>
+      <w:lvlJc w:val="right"/>
+      <w:pPr>
+        <w:ind w:left="2084" w:hanging="180"/>
+      </w:pPr>
+    </w:lvl>
+    <w:lvl w:ilvl="3" w:tplc="0419000F" w:tentative="1">
+      <w:start w:val="1"/>
+      <w:numFmt w:val="decimal"/>
+      <w:lvlText w:val="%4."/>
+      <w:lvlJc w:val="left"/>
+      <w:pPr>
+        <w:ind w:left="2804" w:hanging="360"/>
+      </w:pPr>
+    </w:lvl>
+    <w:lvl w:ilvl="4" w:tplc="04190019" w:tentative="1">
+      <w:start w:val="1"/>
+      <w:numFmt w:val="lowerLetter"/>
+      <w:lvlText w:val="%5."/>
+      <w:lvlJc w:val="left"/>
+      <w:pPr>
+        <w:ind w:left="3524" w:hanging="360"/>
+      </w:pPr>
+    </w:lvl>
+    <w:lvl w:ilvl="5" w:tplc="0419001B" w:tentative="1">
+      <w:start w:val="1"/>
+      <w:numFmt w:val="lowerRoman"/>
+      <w:lvlText w:val="%6."/>
+      <w:lvlJc w:val="right"/>
+      <w:pPr>
+        <w:ind w:left="4244" w:hanging="180"/>
+      </w:pPr>
+    </w:lvl>
+    <w:lvl w:ilvl="6" w:tplc="0419000F" w:tentative="1">
+      <w:start w:val="1"/>
+      <w:numFmt w:val="decimal"/>
+      <w:lvlText w:val="%7."/>
+      <w:lvlJc w:val="left"/>
+      <w:pPr>
+        <w:ind w:left="4964" w:hanging="360"/>
+      </w:pPr>
+    </w:lvl>
+    <w:lvl w:ilvl="7" w:tplc="04190019" w:tentative="1">
+      <w:start w:val="1"/>
+      <w:numFmt w:val="lowerLetter"/>
+      <w:lvlText w:val="%8."/>
+      <w:lvlJc w:val="left"/>
+      <w:pPr>
+        <w:ind w:left="5684" w:hanging="360"/>
+      </w:pPr>
+    </w:lvl>
+    <w:lvl w:ilvl="8" w:tplc="0419001B" w:tentative="1">
+      <w:start w:val="1"/>
+      <w:numFmt w:val="lowerRoman"/>
+      <w:lvlText w:val="%9."/>
+      <w:lvlJc w:val="right"/>
+      <w:pPr>
+        <w:ind w:left="6404" w:hanging="180"/>
+      </w:pPr>
+    </w:lvl>
+  </w:abstractNum>
+  <w:num w:numId="1">
+    <w:abstractNumId w:val="2"/>
+  </w:num>
+  <w:num w:numId="2">
+    <w:abstractNumId w:val="1"/>
+  </w:num>
+  <w:num w:numId="3">
+    <w:abstractNumId w:val="0"/>
+  </w:num>
+</w:numbering>
 </file>
 
 <file path=word/styles.xml><?xml version="1.0" encoding="utf-8"?>
@@ -216,6 +1871,17 @@
   <w:style w:type="paragraph" w:default="1" w:styleId="a">
     <w:name w:val="Normal"/>
     <w:qFormat/>
+    <w:rsid w:val="000A1341"/>
+    <w:pPr>
+      <w:spacing w:before="75" w:after="225" w:line="240" w:lineRule="auto"/>
+      <w:ind w:firstLine="709"/>
+      <w:jc w:val="both"/>
+    </w:pPr>
+    <w:rPr>
+      <w:rFonts w:ascii="Times New Roman" w:hAnsi="Times New Roman"/>
+      <w:sz w:val="28"/>
+      <w:lang w:val="uk-UA"/>
+    </w:rPr>
   </w:style>
   <w:style w:type="character" w:default="1" w:styleId="a0">
     <w:name w:val="Default Paragraph Font"/>
@@ -253,7 +1919,7 @@
     <w:unhideWhenUsed/>
     <w:rsid w:val="00E906E4"/>
     <w:pPr>
-      <w:spacing w:after="0" w:line="240" w:lineRule="auto"/>
+      <w:spacing w:after="0"/>
     </w:pPr>
     <w:rPr>
       <w:rFonts w:ascii="Tahoma" w:hAnsi="Tahoma" w:cs="Tahoma"/>
@@ -273,6 +1939,22 @@
       <w:sz w:val="16"/>
       <w:szCs w:val="16"/>
     </w:rPr>
+  </w:style>
+  <w:style w:type="character" w:customStyle="1" w:styleId="apple-converted-space">
+    <w:name w:val="apple-converted-space"/>
+    <w:basedOn w:val="a0"/>
+    <w:rsid w:val="000A1341"/>
+  </w:style>
+  <w:style w:type="paragraph" w:styleId="a5">
+    <w:name w:val="List Paragraph"/>
+    <w:basedOn w:val="a"/>
+    <w:uiPriority w:val="34"/>
+    <w:qFormat/>
+    <w:rsid w:val="000A1341"/>
+    <w:pPr>
+      <w:ind w:left="720"/>
+      <w:contextualSpacing/>
+    </w:pPr>
   </w:style>
 </w:styles>
 </file>
@@ -436,6 +2118,17 @@
   <w:style w:type="paragraph" w:default="1" w:styleId="a">
     <w:name w:val="Normal"/>
     <w:qFormat/>
+    <w:rsid w:val="000A1341"/>
+    <w:pPr>
+      <w:spacing w:before="75" w:after="225" w:line="240" w:lineRule="auto"/>
+      <w:ind w:firstLine="709"/>
+      <w:jc w:val="both"/>
+    </w:pPr>
+    <w:rPr>
+      <w:rFonts w:ascii="Times New Roman" w:hAnsi="Times New Roman"/>
+      <w:sz w:val="28"/>
+      <w:lang w:val="uk-UA"/>
+    </w:rPr>
   </w:style>
   <w:style w:type="character" w:default="1" w:styleId="a0">
     <w:name w:val="Default Paragraph Font"/>
@@ -473,7 +2166,7 @@
     <w:unhideWhenUsed/>
     <w:rsid w:val="00E906E4"/>
     <w:pPr>
-      <w:spacing w:after="0" w:line="240" w:lineRule="auto"/>
+      <w:spacing w:after="0"/>
     </w:pPr>
     <w:rPr>
       <w:rFonts w:ascii="Tahoma" w:hAnsi="Tahoma" w:cs="Tahoma"/>
@@ -493,6 +2186,22 @@
       <w:sz w:val="16"/>
       <w:szCs w:val="16"/>
     </w:rPr>
+  </w:style>
+  <w:style w:type="character" w:customStyle="1" w:styleId="apple-converted-space">
+    <w:name w:val="apple-converted-space"/>
+    <w:basedOn w:val="a0"/>
+    <w:rsid w:val="000A1341"/>
+  </w:style>
+  <w:style w:type="paragraph" w:styleId="a5">
+    <w:name w:val="List Paragraph"/>
+    <w:basedOn w:val="a"/>
+    <w:uiPriority w:val="34"/>
+    <w:qFormat/>
+    <w:rsid w:val="000A1341"/>
+    <w:pPr>
+      <w:ind w:left="720"/>
+      <w:contextualSpacing/>
+    </w:pPr>
   </w:style>
 </w:styles>
 </file>

</xml_diff>